<commit_message>
different ir and different mix method and add dishwasher as new input sound
</commit_message>
<xml_diff>
--- a/reference.docx
+++ b/reference.docx
@@ -9,7 +9,9 @@
         </w:rPr>
         <w:t>IR from：</w:t>
       </w:r>
-      <w:hyperlink r:id="rId4" w:history="1">
+    </w:p>
+    <w:p>
+      <w:hyperlink r:id="rId5" w:history="1">
         <w:r>
           <w:rPr>
             <w:rStyle w:val="ae"/>
@@ -20,18 +22,39 @@
       </w:hyperlink>
     </w:p>
     <w:p>
-      <w:pPr>
+      <w:hyperlink r:id="rId6" w:history="1">
+        <w:r>
+          <w:rPr>
+            <w:rStyle w:val="ae"/>
+            <w:rFonts w:hint="eastAsia"/>
+          </w:rPr>
+          <w:t>https://www.openair.hosted.york.ac.uk/?page_id=494</w:t>
+        </w:r>
+      </w:hyperlink>
+    </w:p>
+    <w:p>
+      <w:r>
         <w:rPr>
           <w:rFonts w:hint="eastAsia"/>
         </w:rPr>
-      </w:pPr>
-      <w:r>
+        <w:t>https://www.openair.hosted.york.ac.uk/?page_id=502</w:t>
+      </w:r>
+    </w:p>
+    <w:p>
+      <w:pPr>
         <w:rPr>
           <w:rFonts w:hint="eastAsia"/>
         </w:rPr>
+      </w:pPr>
+    </w:p>
+    <w:p>
+      <w:r>
+        <w:rPr>
+          <w:rFonts w:hint="eastAsia"/>
+        </w:rPr>
         <w:t>Input from：</w:t>
       </w:r>
-      <w:hyperlink r:id="rId5" w:history="1">
+      <w:hyperlink r:id="rId7" w:history="1">
         <w:r>
           <w:rPr>
             <w:rStyle w:val="ae"/>
@@ -47,6 +70,873 @@
         <w:t xml:space="preserve"> </w:t>
       </w:r>
     </w:p>
+    <w:p/>
+    <w:p>
+      <w:r>
+        <w:rPr>
+          <w:rFonts w:hint="eastAsia"/>
+        </w:rPr>
+        <w:t>IR原理：</w:t>
+      </w:r>
+      <w:r>
+        <w:t>当你把多个脉冲响应（IR）“混合”在一起，其实是在合成一个新的、综合了各个空间特性的</w:t>
+      </w:r>
+      <w:r>
+        <w:rPr>
+          <w:b/>
+          <w:bCs/>
+        </w:rPr>
+        <w:t>线性时不变系统</w:t>
+      </w:r>
+      <w:r>
+        <w:t>（LTI 系统）的冲激响应。原理分两步来看：</w:t>
+      </w:r>
+    </w:p>
+    <w:p>
+      <w:r>
+        <w:pict w14:anchorId="6A305AC6">
+          <v:rect id="_x0000_i1055" style="width:0;height:1.5pt" o:hralign="center" o:hrstd="t" o:hr="t" fillcolor="#a0a0a0" stroked="f"/>
+        </w:pict>
+      </w:r>
+    </w:p>
+    <w:p>
+      <w:pPr>
+        <w:rPr>
+          <w:b/>
+          <w:bCs/>
+        </w:rPr>
+      </w:pPr>
+      <w:r>
+        <w:rPr>
+          <w:b/>
+          <w:bCs/>
+        </w:rPr>
+        <w:t>1. 脉冲响应（IR）与卷积的本质</w:t>
+      </w:r>
+    </w:p>
+    <w:p>
+      <w:pPr>
+        <w:numPr>
+          <w:ilvl w:val="0"/>
+          <w:numId w:val="1"/>
+        </w:numPr>
+      </w:pPr>
+      <w:r>
+        <w:rPr>
+          <w:b/>
+          <w:bCs/>
+        </w:rPr>
+        <w:t>脉冲响应</w:t>
+      </w:r>
+      <w:r>
+        <w:t>：在声学上，IR 记录了一个空间或设备对“理想冲激声”（极短的爆破声、扫频信号…）的完整输出，包括直接声、早期反射、漫反射尾巴。</w:t>
+      </w:r>
+    </w:p>
+    <w:p>
+      <w:pPr>
+        <w:numPr>
+          <w:ilvl w:val="0"/>
+          <w:numId w:val="1"/>
+        </w:numPr>
+      </w:pPr>
+      <w:r>
+        <w:rPr>
+          <w:b/>
+          <w:bCs/>
+        </w:rPr>
+        <w:t>卷积操作</w:t>
+      </w:r>
+      <w:r>
+        <w:t>：把任意输入信号 x(t)x(t)x(t)（你的敲击声、DDSP 声景）与 IR h(t)h(t)h(t) 做卷积</w:t>
+      </w:r>
+    </w:p>
+    <w:p>
+      <w:r>
+        <w:t>y(t)=(</w:t>
+      </w:r>
+      <w:proofErr w:type="spellStart"/>
+      <w:r>
+        <w:t>x</w:t>
+      </w:r>
+      <w:r>
+        <w:rPr>
+          <w:rFonts w:ascii="Cambria Math" w:hAnsi="Cambria Math" w:cs="Cambria Math"/>
+        </w:rPr>
+        <w:t>∗</w:t>
+      </w:r>
+      <w:r>
+        <w:t>h</w:t>
+      </w:r>
+      <w:proofErr w:type="spellEnd"/>
+      <w:r>
+        <w:t>)(t)=</w:t>
+      </w:r>
+      <w:r>
+        <w:rPr>
+          <w:rFonts w:ascii="等线" w:eastAsia="等线" w:hAnsi="等线" w:cs="等线" w:hint="eastAsia"/>
+        </w:rPr>
+        <w:t>∫</w:t>
+      </w:r>
+      <w:r>
+        <w:rPr>
+          <w:rFonts w:ascii="Cambria Math" w:hAnsi="Cambria Math" w:cs="Cambria Math"/>
+        </w:rPr>
+        <w:t>−</w:t>
+      </w:r>
+      <w:r>
+        <w:rPr>
+          <w:rFonts w:ascii="等线" w:eastAsia="等线" w:hAnsi="等线" w:cs="等线" w:hint="eastAsia"/>
+        </w:rPr>
+        <w:t>∞∞</w:t>
+      </w:r>
+      <w:r>
+        <w:t>x(</w:t>
+      </w:r>
+      <w:r>
+        <w:rPr>
+          <w:rFonts w:ascii="等线" w:eastAsia="等线" w:hAnsi="等线" w:cs="等线" w:hint="eastAsia"/>
+        </w:rPr>
+        <w:t>τ</w:t>
+      </w:r>
+      <w:r>
+        <w:t>)</w:t>
+      </w:r>
+      <w:r>
+        <w:rPr>
+          <w:rFonts w:ascii="Times New Roman" w:hAnsi="Times New Roman" w:cs="Times New Roman"/>
+        </w:rPr>
+        <w:t> </w:t>
+      </w:r>
+      <w:r>
+        <w:t>h(t</w:t>
+      </w:r>
+      <w:r>
+        <w:rPr>
+          <w:rFonts w:ascii="Cambria Math" w:hAnsi="Cambria Math" w:cs="Cambria Math"/>
+        </w:rPr>
+        <w:t>−</w:t>
+      </w:r>
+      <w:r>
+        <w:rPr>
+          <w:rFonts w:ascii="等线" w:eastAsia="等线" w:hAnsi="等线" w:cs="等线" w:hint="eastAsia"/>
+        </w:rPr>
+        <w:t>τ</w:t>
+      </w:r>
+      <w:r>
+        <w:t>)</w:t>
+      </w:r>
+      <w:r>
+        <w:rPr>
+          <w:rFonts w:ascii="Times New Roman" w:hAnsi="Times New Roman" w:cs="Times New Roman"/>
+        </w:rPr>
+        <w:t> </w:t>
+      </w:r>
+      <w:r>
+        <w:t>d</w:t>
+      </w:r>
+      <w:r>
+        <w:rPr>
+          <w:rFonts w:ascii="等线" w:eastAsia="等线" w:hAnsi="等线" w:cs="等线" w:hint="eastAsia"/>
+        </w:rPr>
+        <w:t>τ</w:t>
+      </w:r>
+      <w:r>
+        <w:t xml:space="preserve"> y(t) = (x * h)(t) = \int_{-\</w:t>
+      </w:r>
+      <w:proofErr w:type="spellStart"/>
+      <w:r>
+        <w:t>infty</w:t>
+      </w:r>
+      <w:proofErr w:type="spellEnd"/>
+      <w:r>
+        <w:t>}^{\</w:t>
+      </w:r>
+      <w:proofErr w:type="spellStart"/>
+      <w:r>
+        <w:t>infty</w:t>
+      </w:r>
+      <w:proofErr w:type="spellEnd"/>
+      <w:r>
+        <w:t>} x(\tau)\,h(t - \tau)\,d\</w:t>
+      </w:r>
+      <w:proofErr w:type="spellStart"/>
+      <w:r>
+        <w:t>tauy</w:t>
+      </w:r>
+      <w:proofErr w:type="spellEnd"/>
+      <w:r>
+        <w:t>(t)=(</w:t>
+      </w:r>
+      <w:proofErr w:type="spellStart"/>
+      <w:r>
+        <w:t>x</w:t>
+      </w:r>
+      <w:r>
+        <w:rPr>
+          <w:rFonts w:ascii="Cambria Math" w:hAnsi="Cambria Math" w:cs="Cambria Math"/>
+        </w:rPr>
+        <w:t>∗</w:t>
+      </w:r>
+      <w:r>
+        <w:t>h</w:t>
+      </w:r>
+      <w:proofErr w:type="spellEnd"/>
+      <w:r>
+        <w:t>)(t)=∫</w:t>
+      </w:r>
+      <w:r>
+        <w:rPr>
+          <w:rFonts w:ascii="Cambria Math" w:hAnsi="Cambria Math" w:cs="Cambria Math"/>
+        </w:rPr>
+        <w:t>−</w:t>
+      </w:r>
+      <w:r>
+        <w:rPr>
+          <w:rFonts w:ascii="等线" w:eastAsia="等线" w:hAnsi="等线" w:cs="等线" w:hint="eastAsia"/>
+        </w:rPr>
+        <w:t>∞∞</w:t>
+      </w:r>
+      <w:r>
+        <w:rPr>
+          <w:rFonts w:ascii="Times New Roman" w:hAnsi="Times New Roman" w:cs="Times New Roman"/>
+        </w:rPr>
+        <w:t>​</w:t>
+      </w:r>
+      <w:r>
+        <w:t>x(τ)h(t</w:t>
+      </w:r>
+      <w:r>
+        <w:rPr>
+          <w:rFonts w:ascii="Cambria Math" w:hAnsi="Cambria Math" w:cs="Cambria Math"/>
+        </w:rPr>
+        <w:t>−</w:t>
+      </w:r>
+      <w:r>
+        <w:t>τ)</w:t>
+      </w:r>
+      <w:proofErr w:type="spellStart"/>
+      <w:r>
+        <w:t>dτ</w:t>
+      </w:r>
+      <w:proofErr w:type="spellEnd"/>
+      <w:r>
+        <w:t xml:space="preserve"> </w:t>
+      </w:r>
+    </w:p>
+    <w:p>
+      <w:r>
+        <w:t>就相当于让声音“发射”到那个空间里，并随着时间</w:t>
+      </w:r>
+      <w:proofErr w:type="gramStart"/>
+      <w:r>
+        <w:t>被空间</w:t>
+      </w:r>
+      <w:proofErr w:type="gramEnd"/>
+      <w:r>
+        <w:t>反射、散射，最终形成带有“空间感”的输出。</w:t>
+      </w:r>
+    </w:p>
+    <w:p>
+      <w:r>
+        <w:pict w14:anchorId="5C173C6A">
+          <v:rect id="_x0000_i1056" style="width:0;height:1.5pt" o:hralign="center" o:hrstd="t" o:hr="t" fillcolor="#a0a0a0" stroked="f"/>
+        </w:pict>
+      </w:r>
+    </w:p>
+    <w:p>
+      <w:pPr>
+        <w:rPr>
+          <w:b/>
+          <w:bCs/>
+        </w:rPr>
+      </w:pPr>
+      <w:r>
+        <w:rPr>
+          <w:b/>
+          <w:bCs/>
+        </w:rPr>
+        <w:t>2. 混合多个 IR（平均法）的原理</w:t>
+      </w:r>
+    </w:p>
+    <w:p>
+      <w:pPr>
+        <w:numPr>
+          <w:ilvl w:val="0"/>
+          <w:numId w:val="2"/>
+        </w:numPr>
+      </w:pPr>
+      <w:r>
+        <w:t>当你有多个不同空间的 IR，分别记作 h1(t),h2(t),…,</w:t>
+      </w:r>
+      <w:proofErr w:type="spellStart"/>
+      <w:r>
+        <w:t>hn</w:t>
+      </w:r>
+      <w:proofErr w:type="spellEnd"/>
+      <w:r>
+        <w:t xml:space="preserve">(t)h_1(t), h_2(t), \dots, </w:t>
+      </w:r>
+      <w:proofErr w:type="spellStart"/>
+      <w:r>
+        <w:t>h_n</w:t>
+      </w:r>
+      <w:proofErr w:type="spellEnd"/>
+      <w:r>
+        <w:t>(t)h1</w:t>
+      </w:r>
+      <w:r>
+        <w:rPr>
+          <w:rFonts w:ascii="Times New Roman" w:hAnsi="Times New Roman" w:cs="Times New Roman"/>
+        </w:rPr>
+        <w:t>​</w:t>
+      </w:r>
+      <w:r>
+        <w:t>(t),h2</w:t>
+      </w:r>
+      <w:r>
+        <w:rPr>
+          <w:rFonts w:ascii="Times New Roman" w:hAnsi="Times New Roman" w:cs="Times New Roman"/>
+        </w:rPr>
+        <w:t>​</w:t>
+      </w:r>
+      <w:r>
+        <w:t>(t),…,</w:t>
+      </w:r>
+      <w:proofErr w:type="spellStart"/>
+      <w:r>
+        <w:t>hn</w:t>
+      </w:r>
+      <w:proofErr w:type="spellEnd"/>
+      <w:r>
+        <w:rPr>
+          <w:rFonts w:ascii="Times New Roman" w:hAnsi="Times New Roman" w:cs="Times New Roman"/>
+        </w:rPr>
+        <w:t>​</w:t>
+      </w:r>
+      <w:r>
+        <w:t>(t)，简单平均</w:t>
+      </w:r>
+    </w:p>
+    <w:p>
+      <w:proofErr w:type="spellStart"/>
+      <w:r>
+        <w:t>hmix</w:t>
+      </w:r>
+      <w:proofErr w:type="spellEnd"/>
+      <w:r>
+        <w:t>(t)=1n∑i=1nhi(t) h_{\text{mix}}(t) = \frac{1}{n}\sum_{</w:t>
+      </w:r>
+      <w:proofErr w:type="spellStart"/>
+      <w:r>
+        <w:t>i</w:t>
+      </w:r>
+      <w:proofErr w:type="spellEnd"/>
+      <w:r>
+        <w:t xml:space="preserve">=1}^n </w:t>
+      </w:r>
+      <w:proofErr w:type="spellStart"/>
+      <w:r>
+        <w:t>h_i</w:t>
+      </w:r>
+      <w:proofErr w:type="spellEnd"/>
+      <w:r>
+        <w:t>(t)</w:t>
+      </w:r>
+      <w:proofErr w:type="spellStart"/>
+      <w:r>
+        <w:t>hmix</w:t>
+      </w:r>
+      <w:proofErr w:type="spellEnd"/>
+      <w:r>
+        <w:rPr>
+          <w:rFonts w:ascii="Times New Roman" w:hAnsi="Times New Roman" w:cs="Times New Roman"/>
+        </w:rPr>
+        <w:t>​</w:t>
+      </w:r>
+      <w:r>
+        <w:t>(t)=n1</w:t>
+      </w:r>
+      <w:r>
+        <w:rPr>
+          <w:rFonts w:ascii="Times New Roman" w:hAnsi="Times New Roman" w:cs="Times New Roman"/>
+        </w:rPr>
+        <w:t>​</w:t>
+      </w:r>
+      <w:proofErr w:type="spellStart"/>
+      <w:r>
+        <w:t>i</w:t>
+      </w:r>
+      <w:proofErr w:type="spellEnd"/>
+      <w:r>
+        <w:t>=1∑n</w:t>
+      </w:r>
+      <w:r>
+        <w:rPr>
+          <w:rFonts w:ascii="Times New Roman" w:hAnsi="Times New Roman" w:cs="Times New Roman"/>
+        </w:rPr>
+        <w:t>​</w:t>
+      </w:r>
+      <w:r>
+        <w:t>hi</w:t>
+      </w:r>
+      <w:r>
+        <w:rPr>
+          <w:rFonts w:ascii="Times New Roman" w:hAnsi="Times New Roman" w:cs="Times New Roman"/>
+        </w:rPr>
+        <w:t>​</w:t>
+      </w:r>
+      <w:r>
+        <w:t xml:space="preserve">(t) </w:t>
+      </w:r>
+    </w:p>
+    <w:p>
+      <w:r>
+        <w:t>就等价于构造了一个新的 LTI 系统，它在每个时间点的冲激响应是原各系统响应的“加权叠加”。</w:t>
+      </w:r>
+    </w:p>
+    <w:p>
+      <w:pPr>
+        <w:numPr>
+          <w:ilvl w:val="0"/>
+          <w:numId w:val="2"/>
+        </w:numPr>
+      </w:pPr>
+      <w:r>
+        <w:t>对任意输入 x(t)x(t)x(t) 做一次卷积</w:t>
+      </w:r>
+    </w:p>
+    <w:p>
+      <w:proofErr w:type="spellStart"/>
+      <w:r>
+        <w:t>ymix</w:t>
+      </w:r>
+      <w:proofErr w:type="spellEnd"/>
+      <w:r>
+        <w:t>(t)=x</w:t>
+      </w:r>
+      <w:r>
+        <w:rPr>
+          <w:rFonts w:ascii="Cambria Math" w:hAnsi="Cambria Math" w:cs="Cambria Math"/>
+        </w:rPr>
+        <w:t>∗</w:t>
+      </w:r>
+      <w:r>
+        <w:t>(1n</w:t>
+      </w:r>
+      <w:r>
+        <w:rPr>
+          <w:rFonts w:ascii="等线" w:eastAsia="等线" w:hAnsi="等线" w:cs="等线" w:hint="eastAsia"/>
+        </w:rPr>
+        <w:t>∑</w:t>
+      </w:r>
+      <w:proofErr w:type="spellStart"/>
+      <w:r>
+        <w:t>ihi</w:t>
+      </w:r>
+      <w:proofErr w:type="spellEnd"/>
+      <w:r>
+        <w:t>)=1n</w:t>
+      </w:r>
+      <w:r>
+        <w:rPr>
+          <w:rFonts w:ascii="等线" w:eastAsia="等线" w:hAnsi="等线" w:cs="等线" w:hint="eastAsia"/>
+        </w:rPr>
+        <w:t>∑</w:t>
+      </w:r>
+      <w:proofErr w:type="spellStart"/>
+      <w:r>
+        <w:t>i</w:t>
+      </w:r>
+      <w:proofErr w:type="spellEnd"/>
+      <w:r>
+        <w:t>(</w:t>
+      </w:r>
+      <w:proofErr w:type="spellStart"/>
+      <w:r>
+        <w:t>x</w:t>
+      </w:r>
+      <w:r>
+        <w:rPr>
+          <w:rFonts w:ascii="Cambria Math" w:hAnsi="Cambria Math" w:cs="Cambria Math"/>
+        </w:rPr>
+        <w:t>∗</w:t>
+      </w:r>
+      <w:r>
+        <w:t>hi</w:t>
+      </w:r>
+      <w:proofErr w:type="spellEnd"/>
+      <w:r>
+        <w:t>)(t) y_{\text{mix}}(t) = x * \</w:t>
+      </w:r>
+      <w:proofErr w:type="spellStart"/>
+      <w:r>
+        <w:t>bigl</w:t>
+      </w:r>
+      <w:proofErr w:type="spellEnd"/>
+      <w:r>
+        <w:t>(\tfrac1n\</w:t>
+      </w:r>
+      <w:proofErr w:type="spellStart"/>
+      <w:r>
+        <w:t>sum_i</w:t>
+      </w:r>
+      <w:proofErr w:type="spellEnd"/>
+      <w:r>
+        <w:t xml:space="preserve"> </w:t>
+      </w:r>
+      <w:proofErr w:type="spellStart"/>
+      <w:r>
+        <w:t>h_i</w:t>
+      </w:r>
+      <w:proofErr w:type="spellEnd"/>
+      <w:r>
+        <w:t>\</w:t>
+      </w:r>
+      <w:proofErr w:type="spellStart"/>
+      <w:r>
+        <w:t>bigr</w:t>
+      </w:r>
+      <w:proofErr w:type="spellEnd"/>
+      <w:r>
+        <w:t xml:space="preserve">) = </w:t>
+      </w:r>
+      <w:r>
+        <w:lastRenderedPageBreak/>
+        <w:t>\tfrac1n\</w:t>
+      </w:r>
+      <w:proofErr w:type="spellStart"/>
+      <w:r>
+        <w:t>sum_i</w:t>
+      </w:r>
+      <w:proofErr w:type="spellEnd"/>
+      <w:r>
+        <w:t xml:space="preserve"> (x * </w:t>
+      </w:r>
+      <w:proofErr w:type="spellStart"/>
+      <w:r>
+        <w:t>h_i</w:t>
+      </w:r>
+      <w:proofErr w:type="spellEnd"/>
+      <w:r>
+        <w:t>)(t)</w:t>
+      </w:r>
+      <w:proofErr w:type="spellStart"/>
+      <w:r>
+        <w:t>ymix</w:t>
+      </w:r>
+      <w:proofErr w:type="spellEnd"/>
+      <w:r>
+        <w:rPr>
+          <w:rFonts w:ascii="Times New Roman" w:hAnsi="Times New Roman" w:cs="Times New Roman"/>
+        </w:rPr>
+        <w:t>​</w:t>
+      </w:r>
+      <w:r>
+        <w:t>(t)=x</w:t>
+      </w:r>
+      <w:r>
+        <w:rPr>
+          <w:rFonts w:ascii="Cambria Math" w:hAnsi="Cambria Math" w:cs="Cambria Math"/>
+        </w:rPr>
+        <w:t>∗</w:t>
+      </w:r>
+      <w:r>
+        <w:t>(n1</w:t>
+      </w:r>
+      <w:r>
+        <w:rPr>
+          <w:rFonts w:ascii="Times New Roman" w:hAnsi="Times New Roman" w:cs="Times New Roman"/>
+        </w:rPr>
+        <w:t>​</w:t>
+      </w:r>
+      <w:proofErr w:type="spellStart"/>
+      <w:r>
+        <w:t>i</w:t>
+      </w:r>
+      <w:proofErr w:type="spellEnd"/>
+      <w:r>
+        <w:t>∑</w:t>
+      </w:r>
+      <w:r>
+        <w:rPr>
+          <w:rFonts w:ascii="Times New Roman" w:hAnsi="Times New Roman" w:cs="Times New Roman"/>
+        </w:rPr>
+        <w:t>​</w:t>
+      </w:r>
+      <w:r>
+        <w:t>hi</w:t>
+      </w:r>
+      <w:r>
+        <w:rPr>
+          <w:rFonts w:ascii="Times New Roman" w:hAnsi="Times New Roman" w:cs="Times New Roman"/>
+        </w:rPr>
+        <w:t>​</w:t>
+      </w:r>
+      <w:r>
+        <w:t>)=n1</w:t>
+      </w:r>
+      <w:r>
+        <w:rPr>
+          <w:rFonts w:ascii="Times New Roman" w:hAnsi="Times New Roman" w:cs="Times New Roman"/>
+        </w:rPr>
+        <w:t>​</w:t>
+      </w:r>
+      <w:proofErr w:type="spellStart"/>
+      <w:r>
+        <w:t>i</w:t>
+      </w:r>
+      <w:proofErr w:type="spellEnd"/>
+      <w:r>
+        <w:t>∑</w:t>
+      </w:r>
+      <w:r>
+        <w:rPr>
+          <w:rFonts w:ascii="Times New Roman" w:hAnsi="Times New Roman" w:cs="Times New Roman"/>
+        </w:rPr>
+        <w:t>​</w:t>
+      </w:r>
+      <w:r>
+        <w:t>(</w:t>
+      </w:r>
+      <w:proofErr w:type="spellStart"/>
+      <w:r>
+        <w:t>x</w:t>
+      </w:r>
+      <w:r>
+        <w:rPr>
+          <w:rFonts w:ascii="Cambria Math" w:hAnsi="Cambria Math" w:cs="Cambria Math"/>
+        </w:rPr>
+        <w:t>∗</w:t>
+      </w:r>
+      <w:r>
+        <w:t>hi</w:t>
+      </w:r>
+      <w:proofErr w:type="spellEnd"/>
+      <w:r>
+        <w:rPr>
+          <w:rFonts w:ascii="Times New Roman" w:hAnsi="Times New Roman" w:cs="Times New Roman"/>
+        </w:rPr>
+        <w:t>​</w:t>
+      </w:r>
+      <w:r>
+        <w:t xml:space="preserve">)(t) </w:t>
+      </w:r>
+    </w:p>
+    <w:p>
+      <w:r>
+        <w:t>因此就能</w:t>
+      </w:r>
+      <w:r>
+        <w:rPr>
+          <w:b/>
+          <w:bCs/>
+        </w:rPr>
+        <w:t>一次性</w:t>
+      </w:r>
+      <w:r>
+        <w:t>获得各个空间特性的</w:t>
+      </w:r>
+      <w:r>
+        <w:rPr>
+          <w:b/>
+          <w:bCs/>
+        </w:rPr>
+        <w:t>叠加效果</w:t>
+      </w:r>
+      <w:r>
+        <w:t>：声音含有大理石大厅的回声、洞穴的回环、教堂的混响尾巴……听感上像是在一个“超现实”的混合空间里。</w:t>
+      </w:r>
+    </w:p>
+    <w:p>
+      <w:r>
+        <w:pict w14:anchorId="02758A39">
+          <v:rect id="_x0000_i1057" style="width:0;height:1.5pt" o:hralign="center" o:hrstd="t" o:hr="t" fillcolor="#a0a0a0" stroked="f"/>
+        </w:pict>
+      </w:r>
+    </w:p>
+    <w:p>
+      <w:pPr>
+        <w:rPr>
+          <w:b/>
+          <w:bCs/>
+        </w:rPr>
+      </w:pPr>
+      <w:r>
+        <w:rPr>
+          <w:b/>
+          <w:bCs/>
+        </w:rPr>
+        <w:t>为什么听起来平滑统一？</w:t>
+      </w:r>
+    </w:p>
+    <w:p>
+      <w:pPr>
+        <w:numPr>
+          <w:ilvl w:val="0"/>
+          <w:numId w:val="3"/>
+        </w:numPr>
+      </w:pPr>
+      <w:r>
+        <w:t>线性系统的</w:t>
+      </w:r>
+      <w:r>
+        <w:rPr>
+          <w:b/>
+          <w:bCs/>
+        </w:rPr>
+        <w:t>叠加性</w:t>
+      </w:r>
+      <w:r>
+        <w:t>：卷积对加法操作是可交换／可分配的，</w:t>
+      </w:r>
+      <w:proofErr w:type="gramStart"/>
+      <w:r>
+        <w:t>先平均再</w:t>
+      </w:r>
+      <w:proofErr w:type="gramEnd"/>
+      <w:r>
+        <w:t>卷积，等同于分别卷积后再平均。</w:t>
+      </w:r>
+    </w:p>
+    <w:p>
+      <w:pPr>
+        <w:numPr>
+          <w:ilvl w:val="0"/>
+          <w:numId w:val="3"/>
+        </w:numPr>
+      </w:pPr>
+      <w:r>
+        <w:t>平均后的 IR 里，各个空间的早期反射和尾巴会在时间线上彼此叠加融合，消除了逐次进入不同空间的“阶梯式”变化，带来一个</w:t>
+      </w:r>
+      <w:r>
+        <w:rPr>
+          <w:b/>
+          <w:bCs/>
+        </w:rPr>
+        <w:t>整体而统一</w:t>
+      </w:r>
+      <w:r>
+        <w:t>的空间印象。</w:t>
+      </w:r>
+    </w:p>
+    <w:p>
+      <w:r>
+        <w:pict w14:anchorId="72446CC5">
+          <v:rect id="_x0000_i1058" style="width:0;height:1.5pt" o:hralign="center" o:hrstd="t" o:hr="t" fillcolor="#a0a0a0" stroked="f"/>
+        </w:pict>
+      </w:r>
+    </w:p>
+    <w:p>
+      <w:pPr>
+        <w:rPr>
+          <w:b/>
+          <w:bCs/>
+        </w:rPr>
+      </w:pPr>
+      <w:r>
+        <w:rPr>
+          <w:b/>
+          <w:bCs/>
+        </w:rPr>
+        <w:t>拓展思考</w:t>
+      </w:r>
+    </w:p>
+    <w:p>
+      <w:pPr>
+        <w:numPr>
+          <w:ilvl w:val="0"/>
+          <w:numId w:val="4"/>
+        </w:numPr>
+      </w:pPr>
+      <w:r>
+        <w:rPr>
+          <w:b/>
+          <w:bCs/>
+        </w:rPr>
+        <w:t>加权平均</w:t>
+      </w:r>
+      <w:r>
+        <w:t>：你可以给不同 IR 不同权重，例如 0.7*h1 + 0.2*h2 + 0.1*h3，突出某个空间特性。</w:t>
+      </w:r>
+    </w:p>
+    <w:p>
+      <w:pPr>
+        <w:numPr>
+          <w:ilvl w:val="0"/>
+          <w:numId w:val="4"/>
+        </w:numPr>
+      </w:pPr>
+      <w:r>
+        <w:rPr>
+          <w:b/>
+          <w:bCs/>
+        </w:rPr>
+        <w:t>卷积链</w:t>
+      </w:r>
+      <w:r>
+        <w:t>：串联卷积相当于把空间排成队，声波先后穿过每个空间，尾音会越来越长、更分层；混合卷积则只做一次，尾音长度为各 IR 尾巴的平均长度。</w:t>
+      </w:r>
+    </w:p>
+    <w:p>
+      <w:r>
+        <w:pict w14:anchorId="460DA706">
+          <v:rect id="_x0000_i1059" style="width:0;height:1.5pt" o:hralign="center" o:hrstd="t" o:hr="t" fillcolor="#a0a0a0" stroked="f"/>
+        </w:pict>
+      </w:r>
+    </w:p>
+    <w:p>
+      <w:r>
+        <w:rPr>
+          <w:b/>
+          <w:bCs/>
+        </w:rPr>
+        <w:t>总结</w:t>
+      </w:r>
+      <w:r>
+        <w:t>：</w:t>
+      </w:r>
+    </w:p>
+    <w:p>
+      <w:pPr>
+        <w:numPr>
+          <w:ilvl w:val="0"/>
+          <w:numId w:val="5"/>
+        </w:numPr>
+      </w:pPr>
+      <w:r>
+        <w:rPr>
+          <w:b/>
+          <w:bCs/>
+        </w:rPr>
+        <w:t>混合 IR</w:t>
+      </w:r>
+      <w:r>
+        <w:t xml:space="preserve"> = 构造了一个全新的“虚拟空间”冲激响应</w:t>
+      </w:r>
+    </w:p>
+    <w:p>
+      <w:pPr>
+        <w:numPr>
+          <w:ilvl w:val="0"/>
+          <w:numId w:val="5"/>
+        </w:numPr>
+      </w:pPr>
+      <w:r>
+        <w:t>对输入做一次卷积，就能一次性得到多重空间感的融合效果，且计算成本只比单一 IR 多一点。</w:t>
+      </w:r>
+    </w:p>
+    <w:p>
+      <w:r>
+        <w:t>这样，你就能灵活地把不同的洞穴、教堂、水下空间特性融合到一条声音里。</w:t>
+      </w:r>
+    </w:p>
+    <w:p>
+      <w:pPr>
+        <w:rPr>
+          <w:rFonts w:hint="eastAsia"/>
+        </w:rPr>
+      </w:pPr>
+    </w:p>
     <w:sectPr>
       <w:pgSz w:w="11906" w:h="16838"/>
       <w:pgMar w:top="1440" w:right="1800" w:bottom="1440" w:left="1800" w:header="851" w:footer="992" w:gutter="0"/>
@@ -55,6 +945,771 @@
     </w:sectPr>
   </w:body>
 </w:document>
+</file>
+
+<file path=word/numbering.xml><?xml version="1.0" encoding="utf-8"?>
+<w:numbering xmlns:wpc="http://schemas.microsoft.com/office/word/2010/wordprocessingCanvas" xmlns:cx="http://schemas.microsoft.com/office/drawing/2014/chartex" xmlns:cx1="http://schemas.microsoft.com/office/drawing/2015/9/8/chartex" xmlns:cx2="http://schemas.microsoft.com/office/drawing/2015/10/21/chartex" xmlns:cx3="http://schemas.microsoft.com/office/drawing/2016/5/9/chartex" xmlns:cx4="http://schemas.microsoft.com/office/drawing/2016/5/10/chartex" xmlns:cx5="http://schemas.microsoft.com/office/drawing/2016/5/11/chartex" xmlns:cx6="http://schemas.microsoft.com/office/drawing/2016/5/12/chartex" xmlns:cx7="http://schemas.microsoft.com/office/drawing/2016/5/13/chartex" xmlns:cx8="http://schemas.microsoft.com/office/drawing/2016/5/14/chartex" xmlns:mc="http://schemas.openxmlformats.org/markup-compatibility/2006" xmlns:aink="http://schemas.microsoft.com/office/drawing/2016/ink" xmlns:am3d="http://schemas.microsoft.com/office/drawing/2017/model3d" xmlns:o="urn:schemas-microsoft-com:office:office" xmlns:oel="http://schemas.microsoft.com/office/2019/extlst" xmlns:r="http://schemas.openxmlformats.org/officeDocument/2006/relationships" xmlns:m="http://schemas.openxmlformats.org/officeDocument/2006/math" xmlns:v="urn:schemas-microsoft-com:vml" xmlns:wp14="http://schemas.microsoft.com/office/word/2010/wordprocessingDrawing" xmlns:wp="http://schemas.openxmlformats.org/drawingml/2006/wordprocessingDrawing" xmlns:w10="urn:schemas-microsoft-com:office:word" xmlns:w="http://schemas.openxmlformats.org/wordprocessingml/2006/main" xmlns:w14="http://schemas.microsoft.com/office/word/2010/wordml" xmlns:w15="http://schemas.microsoft.com/office/word/2012/wordml" xmlns:w16cex="http://schemas.microsoft.com/office/word/2018/wordml/cex" xmlns:w16cid="http://schemas.microsoft.com/office/word/2016/wordml/cid" xmlns:w16="http://schemas.microsoft.com/office/word/2018/wordml" xmlns:w16du="http://schemas.microsoft.com/office/word/2023/wordml/word16du" xmlns:w16sdtdh="http://schemas.microsoft.com/office/word/2020/wordml/sdtdatahash" xmlns:w16sdtfl="http://schemas.microsoft.com/office/word/2024/wordml/sdtformatlock" xmlns:w16se="http://schemas.microsoft.com/office/word/2015/wordml/symex" xmlns:wpg="http://schemas.microsoft.com/office/word/2010/wordprocessingGroup" xmlns:wpi="http://schemas.microsoft.com/office/word/2010/wordprocessingInk" xmlns:wne="http://schemas.microsoft.com/office/word/2006/wordml" xmlns:wps="http://schemas.microsoft.com/office/word/2010/wordprocessingShape" mc:Ignorable="w14 w15 w16se w16cid w16 w16cex w16sdtdh w16sdtfl w16du wp14">
+  <w:abstractNum w:abstractNumId="0" w15:restartNumberingAfterBreak="0">
+    <w:nsid w:val="24545257"/>
+    <w:multiLevelType w:val="multilevel"/>
+    <w:tmpl w:val="111C9A7C"/>
+    <w:lvl w:ilvl="0">
+      <w:start w:val="1"/>
+      <w:numFmt w:val="bullet"/>
+      <w:lvlText w:val=""/>
+      <w:lvlJc w:val="left"/>
+      <w:pPr>
+        <w:tabs>
+          <w:tab w:val="num" w:pos="720"/>
+        </w:tabs>
+        <w:ind w:left="720" w:hanging="360"/>
+      </w:pPr>
+      <w:rPr>
+        <w:rFonts w:ascii="Symbol" w:hAnsi="Symbol" w:hint="default"/>
+        <w:sz w:val="20"/>
+      </w:rPr>
+    </w:lvl>
+    <w:lvl w:ilvl="1" w:tentative="1">
+      <w:start w:val="1"/>
+      <w:numFmt w:val="bullet"/>
+      <w:lvlText w:val="o"/>
+      <w:lvlJc w:val="left"/>
+      <w:pPr>
+        <w:tabs>
+          <w:tab w:val="num" w:pos="1440"/>
+        </w:tabs>
+        <w:ind w:left="1440" w:hanging="360"/>
+      </w:pPr>
+      <w:rPr>
+        <w:rFonts w:ascii="Courier New" w:hAnsi="Courier New" w:hint="default"/>
+        <w:sz w:val="20"/>
+      </w:rPr>
+    </w:lvl>
+    <w:lvl w:ilvl="2" w:tentative="1">
+      <w:start w:val="1"/>
+      <w:numFmt w:val="bullet"/>
+      <w:lvlText w:val=""/>
+      <w:lvlJc w:val="left"/>
+      <w:pPr>
+        <w:tabs>
+          <w:tab w:val="num" w:pos="2160"/>
+        </w:tabs>
+        <w:ind w:left="2160" w:hanging="360"/>
+      </w:pPr>
+      <w:rPr>
+        <w:rFonts w:ascii="Wingdings" w:hAnsi="Wingdings" w:hint="default"/>
+        <w:sz w:val="20"/>
+      </w:rPr>
+    </w:lvl>
+    <w:lvl w:ilvl="3" w:tentative="1">
+      <w:start w:val="1"/>
+      <w:numFmt w:val="bullet"/>
+      <w:lvlText w:val=""/>
+      <w:lvlJc w:val="left"/>
+      <w:pPr>
+        <w:tabs>
+          <w:tab w:val="num" w:pos="2880"/>
+        </w:tabs>
+        <w:ind w:left="2880" w:hanging="360"/>
+      </w:pPr>
+      <w:rPr>
+        <w:rFonts w:ascii="Wingdings" w:hAnsi="Wingdings" w:hint="default"/>
+        <w:sz w:val="20"/>
+      </w:rPr>
+    </w:lvl>
+    <w:lvl w:ilvl="4" w:tentative="1">
+      <w:start w:val="1"/>
+      <w:numFmt w:val="bullet"/>
+      <w:lvlText w:val=""/>
+      <w:lvlJc w:val="left"/>
+      <w:pPr>
+        <w:tabs>
+          <w:tab w:val="num" w:pos="3600"/>
+        </w:tabs>
+        <w:ind w:left="3600" w:hanging="360"/>
+      </w:pPr>
+      <w:rPr>
+        <w:rFonts w:ascii="Wingdings" w:hAnsi="Wingdings" w:hint="default"/>
+        <w:sz w:val="20"/>
+      </w:rPr>
+    </w:lvl>
+    <w:lvl w:ilvl="5" w:tentative="1">
+      <w:start w:val="1"/>
+      <w:numFmt w:val="bullet"/>
+      <w:lvlText w:val=""/>
+      <w:lvlJc w:val="left"/>
+      <w:pPr>
+        <w:tabs>
+          <w:tab w:val="num" w:pos="4320"/>
+        </w:tabs>
+        <w:ind w:left="4320" w:hanging="360"/>
+      </w:pPr>
+      <w:rPr>
+        <w:rFonts w:ascii="Wingdings" w:hAnsi="Wingdings" w:hint="default"/>
+        <w:sz w:val="20"/>
+      </w:rPr>
+    </w:lvl>
+    <w:lvl w:ilvl="6" w:tentative="1">
+      <w:start w:val="1"/>
+      <w:numFmt w:val="bullet"/>
+      <w:lvlText w:val=""/>
+      <w:lvlJc w:val="left"/>
+      <w:pPr>
+        <w:tabs>
+          <w:tab w:val="num" w:pos="5040"/>
+        </w:tabs>
+        <w:ind w:left="5040" w:hanging="360"/>
+      </w:pPr>
+      <w:rPr>
+        <w:rFonts w:ascii="Wingdings" w:hAnsi="Wingdings" w:hint="default"/>
+        <w:sz w:val="20"/>
+      </w:rPr>
+    </w:lvl>
+    <w:lvl w:ilvl="7" w:tentative="1">
+      <w:start w:val="1"/>
+      <w:numFmt w:val="bullet"/>
+      <w:lvlText w:val=""/>
+      <w:lvlJc w:val="left"/>
+      <w:pPr>
+        <w:tabs>
+          <w:tab w:val="num" w:pos="5760"/>
+        </w:tabs>
+        <w:ind w:left="5760" w:hanging="360"/>
+      </w:pPr>
+      <w:rPr>
+        <w:rFonts w:ascii="Wingdings" w:hAnsi="Wingdings" w:hint="default"/>
+        <w:sz w:val="20"/>
+      </w:rPr>
+    </w:lvl>
+    <w:lvl w:ilvl="8" w:tentative="1">
+      <w:start w:val="1"/>
+      <w:numFmt w:val="bullet"/>
+      <w:lvlText w:val=""/>
+      <w:lvlJc w:val="left"/>
+      <w:pPr>
+        <w:tabs>
+          <w:tab w:val="num" w:pos="6480"/>
+        </w:tabs>
+        <w:ind w:left="6480" w:hanging="360"/>
+      </w:pPr>
+      <w:rPr>
+        <w:rFonts w:ascii="Wingdings" w:hAnsi="Wingdings" w:hint="default"/>
+        <w:sz w:val="20"/>
+      </w:rPr>
+    </w:lvl>
+  </w:abstractNum>
+  <w:abstractNum w:abstractNumId="1" w15:restartNumberingAfterBreak="0">
+    <w:nsid w:val="3B492EF4"/>
+    <w:multiLevelType w:val="multilevel"/>
+    <w:tmpl w:val="F0D47750"/>
+    <w:lvl w:ilvl="0">
+      <w:start w:val="1"/>
+      <w:numFmt w:val="bullet"/>
+      <w:lvlText w:val=""/>
+      <w:lvlJc w:val="left"/>
+      <w:pPr>
+        <w:tabs>
+          <w:tab w:val="num" w:pos="720"/>
+        </w:tabs>
+        <w:ind w:left="720" w:hanging="360"/>
+      </w:pPr>
+      <w:rPr>
+        <w:rFonts w:ascii="Symbol" w:hAnsi="Symbol" w:hint="default"/>
+        <w:sz w:val="20"/>
+      </w:rPr>
+    </w:lvl>
+    <w:lvl w:ilvl="1" w:tentative="1">
+      <w:start w:val="1"/>
+      <w:numFmt w:val="bullet"/>
+      <w:lvlText w:val="o"/>
+      <w:lvlJc w:val="left"/>
+      <w:pPr>
+        <w:tabs>
+          <w:tab w:val="num" w:pos="1440"/>
+        </w:tabs>
+        <w:ind w:left="1440" w:hanging="360"/>
+      </w:pPr>
+      <w:rPr>
+        <w:rFonts w:ascii="Courier New" w:hAnsi="Courier New" w:hint="default"/>
+        <w:sz w:val="20"/>
+      </w:rPr>
+    </w:lvl>
+    <w:lvl w:ilvl="2" w:tentative="1">
+      <w:start w:val="1"/>
+      <w:numFmt w:val="bullet"/>
+      <w:lvlText w:val=""/>
+      <w:lvlJc w:val="left"/>
+      <w:pPr>
+        <w:tabs>
+          <w:tab w:val="num" w:pos="2160"/>
+        </w:tabs>
+        <w:ind w:left="2160" w:hanging="360"/>
+      </w:pPr>
+      <w:rPr>
+        <w:rFonts w:ascii="Wingdings" w:hAnsi="Wingdings" w:hint="default"/>
+        <w:sz w:val="20"/>
+      </w:rPr>
+    </w:lvl>
+    <w:lvl w:ilvl="3" w:tentative="1">
+      <w:start w:val="1"/>
+      <w:numFmt w:val="bullet"/>
+      <w:lvlText w:val=""/>
+      <w:lvlJc w:val="left"/>
+      <w:pPr>
+        <w:tabs>
+          <w:tab w:val="num" w:pos="2880"/>
+        </w:tabs>
+        <w:ind w:left="2880" w:hanging="360"/>
+      </w:pPr>
+      <w:rPr>
+        <w:rFonts w:ascii="Wingdings" w:hAnsi="Wingdings" w:hint="default"/>
+        <w:sz w:val="20"/>
+      </w:rPr>
+    </w:lvl>
+    <w:lvl w:ilvl="4" w:tentative="1">
+      <w:start w:val="1"/>
+      <w:numFmt w:val="bullet"/>
+      <w:lvlText w:val=""/>
+      <w:lvlJc w:val="left"/>
+      <w:pPr>
+        <w:tabs>
+          <w:tab w:val="num" w:pos="3600"/>
+        </w:tabs>
+        <w:ind w:left="3600" w:hanging="360"/>
+      </w:pPr>
+      <w:rPr>
+        <w:rFonts w:ascii="Wingdings" w:hAnsi="Wingdings" w:hint="default"/>
+        <w:sz w:val="20"/>
+      </w:rPr>
+    </w:lvl>
+    <w:lvl w:ilvl="5" w:tentative="1">
+      <w:start w:val="1"/>
+      <w:numFmt w:val="bullet"/>
+      <w:lvlText w:val=""/>
+      <w:lvlJc w:val="left"/>
+      <w:pPr>
+        <w:tabs>
+          <w:tab w:val="num" w:pos="4320"/>
+        </w:tabs>
+        <w:ind w:left="4320" w:hanging="360"/>
+      </w:pPr>
+      <w:rPr>
+        <w:rFonts w:ascii="Wingdings" w:hAnsi="Wingdings" w:hint="default"/>
+        <w:sz w:val="20"/>
+      </w:rPr>
+    </w:lvl>
+    <w:lvl w:ilvl="6" w:tentative="1">
+      <w:start w:val="1"/>
+      <w:numFmt w:val="bullet"/>
+      <w:lvlText w:val=""/>
+      <w:lvlJc w:val="left"/>
+      <w:pPr>
+        <w:tabs>
+          <w:tab w:val="num" w:pos="5040"/>
+        </w:tabs>
+        <w:ind w:left="5040" w:hanging="360"/>
+      </w:pPr>
+      <w:rPr>
+        <w:rFonts w:ascii="Wingdings" w:hAnsi="Wingdings" w:hint="default"/>
+        <w:sz w:val="20"/>
+      </w:rPr>
+    </w:lvl>
+    <w:lvl w:ilvl="7" w:tentative="1">
+      <w:start w:val="1"/>
+      <w:numFmt w:val="bullet"/>
+      <w:lvlText w:val=""/>
+      <w:lvlJc w:val="left"/>
+      <w:pPr>
+        <w:tabs>
+          <w:tab w:val="num" w:pos="5760"/>
+        </w:tabs>
+        <w:ind w:left="5760" w:hanging="360"/>
+      </w:pPr>
+      <w:rPr>
+        <w:rFonts w:ascii="Wingdings" w:hAnsi="Wingdings" w:hint="default"/>
+        <w:sz w:val="20"/>
+      </w:rPr>
+    </w:lvl>
+    <w:lvl w:ilvl="8" w:tentative="1">
+      <w:start w:val="1"/>
+      <w:numFmt w:val="bullet"/>
+      <w:lvlText w:val=""/>
+      <w:lvlJc w:val="left"/>
+      <w:pPr>
+        <w:tabs>
+          <w:tab w:val="num" w:pos="6480"/>
+        </w:tabs>
+        <w:ind w:left="6480" w:hanging="360"/>
+      </w:pPr>
+      <w:rPr>
+        <w:rFonts w:ascii="Wingdings" w:hAnsi="Wingdings" w:hint="default"/>
+        <w:sz w:val="20"/>
+      </w:rPr>
+    </w:lvl>
+  </w:abstractNum>
+  <w:abstractNum w:abstractNumId="2" w15:restartNumberingAfterBreak="0">
+    <w:nsid w:val="45B27FC2"/>
+    <w:multiLevelType w:val="multilevel"/>
+    <w:tmpl w:val="202452A2"/>
+    <w:lvl w:ilvl="0">
+      <w:start w:val="1"/>
+      <w:numFmt w:val="bullet"/>
+      <w:lvlText w:val=""/>
+      <w:lvlJc w:val="left"/>
+      <w:pPr>
+        <w:tabs>
+          <w:tab w:val="num" w:pos="720"/>
+        </w:tabs>
+        <w:ind w:left="720" w:hanging="360"/>
+      </w:pPr>
+      <w:rPr>
+        <w:rFonts w:ascii="Symbol" w:hAnsi="Symbol" w:hint="default"/>
+        <w:sz w:val="20"/>
+      </w:rPr>
+    </w:lvl>
+    <w:lvl w:ilvl="1" w:tentative="1">
+      <w:start w:val="1"/>
+      <w:numFmt w:val="bullet"/>
+      <w:lvlText w:val="o"/>
+      <w:lvlJc w:val="left"/>
+      <w:pPr>
+        <w:tabs>
+          <w:tab w:val="num" w:pos="1440"/>
+        </w:tabs>
+        <w:ind w:left="1440" w:hanging="360"/>
+      </w:pPr>
+      <w:rPr>
+        <w:rFonts w:ascii="Courier New" w:hAnsi="Courier New" w:hint="default"/>
+        <w:sz w:val="20"/>
+      </w:rPr>
+    </w:lvl>
+    <w:lvl w:ilvl="2" w:tentative="1">
+      <w:start w:val="1"/>
+      <w:numFmt w:val="bullet"/>
+      <w:lvlText w:val=""/>
+      <w:lvlJc w:val="left"/>
+      <w:pPr>
+        <w:tabs>
+          <w:tab w:val="num" w:pos="2160"/>
+        </w:tabs>
+        <w:ind w:left="2160" w:hanging="360"/>
+      </w:pPr>
+      <w:rPr>
+        <w:rFonts w:ascii="Wingdings" w:hAnsi="Wingdings" w:hint="default"/>
+        <w:sz w:val="20"/>
+      </w:rPr>
+    </w:lvl>
+    <w:lvl w:ilvl="3" w:tentative="1">
+      <w:start w:val="1"/>
+      <w:numFmt w:val="bullet"/>
+      <w:lvlText w:val=""/>
+      <w:lvlJc w:val="left"/>
+      <w:pPr>
+        <w:tabs>
+          <w:tab w:val="num" w:pos="2880"/>
+        </w:tabs>
+        <w:ind w:left="2880" w:hanging="360"/>
+      </w:pPr>
+      <w:rPr>
+        <w:rFonts w:ascii="Wingdings" w:hAnsi="Wingdings" w:hint="default"/>
+        <w:sz w:val="20"/>
+      </w:rPr>
+    </w:lvl>
+    <w:lvl w:ilvl="4" w:tentative="1">
+      <w:start w:val="1"/>
+      <w:numFmt w:val="bullet"/>
+      <w:lvlText w:val=""/>
+      <w:lvlJc w:val="left"/>
+      <w:pPr>
+        <w:tabs>
+          <w:tab w:val="num" w:pos="3600"/>
+        </w:tabs>
+        <w:ind w:left="3600" w:hanging="360"/>
+      </w:pPr>
+      <w:rPr>
+        <w:rFonts w:ascii="Wingdings" w:hAnsi="Wingdings" w:hint="default"/>
+        <w:sz w:val="20"/>
+      </w:rPr>
+    </w:lvl>
+    <w:lvl w:ilvl="5" w:tentative="1">
+      <w:start w:val="1"/>
+      <w:numFmt w:val="bullet"/>
+      <w:lvlText w:val=""/>
+      <w:lvlJc w:val="left"/>
+      <w:pPr>
+        <w:tabs>
+          <w:tab w:val="num" w:pos="4320"/>
+        </w:tabs>
+        <w:ind w:left="4320" w:hanging="360"/>
+      </w:pPr>
+      <w:rPr>
+        <w:rFonts w:ascii="Wingdings" w:hAnsi="Wingdings" w:hint="default"/>
+        <w:sz w:val="20"/>
+      </w:rPr>
+    </w:lvl>
+    <w:lvl w:ilvl="6" w:tentative="1">
+      <w:start w:val="1"/>
+      <w:numFmt w:val="bullet"/>
+      <w:lvlText w:val=""/>
+      <w:lvlJc w:val="left"/>
+      <w:pPr>
+        <w:tabs>
+          <w:tab w:val="num" w:pos="5040"/>
+        </w:tabs>
+        <w:ind w:left="5040" w:hanging="360"/>
+      </w:pPr>
+      <w:rPr>
+        <w:rFonts w:ascii="Wingdings" w:hAnsi="Wingdings" w:hint="default"/>
+        <w:sz w:val="20"/>
+      </w:rPr>
+    </w:lvl>
+    <w:lvl w:ilvl="7" w:tentative="1">
+      <w:start w:val="1"/>
+      <w:numFmt w:val="bullet"/>
+      <w:lvlText w:val=""/>
+      <w:lvlJc w:val="left"/>
+      <w:pPr>
+        <w:tabs>
+          <w:tab w:val="num" w:pos="5760"/>
+        </w:tabs>
+        <w:ind w:left="5760" w:hanging="360"/>
+      </w:pPr>
+      <w:rPr>
+        <w:rFonts w:ascii="Wingdings" w:hAnsi="Wingdings" w:hint="default"/>
+        <w:sz w:val="20"/>
+      </w:rPr>
+    </w:lvl>
+    <w:lvl w:ilvl="8" w:tentative="1">
+      <w:start w:val="1"/>
+      <w:numFmt w:val="bullet"/>
+      <w:lvlText w:val=""/>
+      <w:lvlJc w:val="left"/>
+      <w:pPr>
+        <w:tabs>
+          <w:tab w:val="num" w:pos="6480"/>
+        </w:tabs>
+        <w:ind w:left="6480" w:hanging="360"/>
+      </w:pPr>
+      <w:rPr>
+        <w:rFonts w:ascii="Wingdings" w:hAnsi="Wingdings" w:hint="default"/>
+        <w:sz w:val="20"/>
+      </w:rPr>
+    </w:lvl>
+  </w:abstractNum>
+  <w:abstractNum w:abstractNumId="3" w15:restartNumberingAfterBreak="0">
+    <w:nsid w:val="4AA15790"/>
+    <w:multiLevelType w:val="multilevel"/>
+    <w:tmpl w:val="E0A6C0DA"/>
+    <w:lvl w:ilvl="0">
+      <w:start w:val="1"/>
+      <w:numFmt w:val="bullet"/>
+      <w:lvlText w:val=""/>
+      <w:lvlJc w:val="left"/>
+      <w:pPr>
+        <w:tabs>
+          <w:tab w:val="num" w:pos="720"/>
+        </w:tabs>
+        <w:ind w:left="720" w:hanging="360"/>
+      </w:pPr>
+      <w:rPr>
+        <w:rFonts w:ascii="Symbol" w:hAnsi="Symbol" w:hint="default"/>
+        <w:sz w:val="20"/>
+      </w:rPr>
+    </w:lvl>
+    <w:lvl w:ilvl="1" w:tentative="1">
+      <w:start w:val="1"/>
+      <w:numFmt w:val="bullet"/>
+      <w:lvlText w:val="o"/>
+      <w:lvlJc w:val="left"/>
+      <w:pPr>
+        <w:tabs>
+          <w:tab w:val="num" w:pos="1440"/>
+        </w:tabs>
+        <w:ind w:left="1440" w:hanging="360"/>
+      </w:pPr>
+      <w:rPr>
+        <w:rFonts w:ascii="Courier New" w:hAnsi="Courier New" w:hint="default"/>
+        <w:sz w:val="20"/>
+      </w:rPr>
+    </w:lvl>
+    <w:lvl w:ilvl="2" w:tentative="1">
+      <w:start w:val="1"/>
+      <w:numFmt w:val="bullet"/>
+      <w:lvlText w:val=""/>
+      <w:lvlJc w:val="left"/>
+      <w:pPr>
+        <w:tabs>
+          <w:tab w:val="num" w:pos="2160"/>
+        </w:tabs>
+        <w:ind w:left="2160" w:hanging="360"/>
+      </w:pPr>
+      <w:rPr>
+        <w:rFonts w:ascii="Wingdings" w:hAnsi="Wingdings" w:hint="default"/>
+        <w:sz w:val="20"/>
+      </w:rPr>
+    </w:lvl>
+    <w:lvl w:ilvl="3" w:tentative="1">
+      <w:start w:val="1"/>
+      <w:numFmt w:val="bullet"/>
+      <w:lvlText w:val=""/>
+      <w:lvlJc w:val="left"/>
+      <w:pPr>
+        <w:tabs>
+          <w:tab w:val="num" w:pos="2880"/>
+        </w:tabs>
+        <w:ind w:left="2880" w:hanging="360"/>
+      </w:pPr>
+      <w:rPr>
+        <w:rFonts w:ascii="Wingdings" w:hAnsi="Wingdings" w:hint="default"/>
+        <w:sz w:val="20"/>
+      </w:rPr>
+    </w:lvl>
+    <w:lvl w:ilvl="4" w:tentative="1">
+      <w:start w:val="1"/>
+      <w:numFmt w:val="bullet"/>
+      <w:lvlText w:val=""/>
+      <w:lvlJc w:val="left"/>
+      <w:pPr>
+        <w:tabs>
+          <w:tab w:val="num" w:pos="3600"/>
+        </w:tabs>
+        <w:ind w:left="3600" w:hanging="360"/>
+      </w:pPr>
+      <w:rPr>
+        <w:rFonts w:ascii="Wingdings" w:hAnsi="Wingdings" w:hint="default"/>
+        <w:sz w:val="20"/>
+      </w:rPr>
+    </w:lvl>
+    <w:lvl w:ilvl="5" w:tentative="1">
+      <w:start w:val="1"/>
+      <w:numFmt w:val="bullet"/>
+      <w:lvlText w:val=""/>
+      <w:lvlJc w:val="left"/>
+      <w:pPr>
+        <w:tabs>
+          <w:tab w:val="num" w:pos="4320"/>
+        </w:tabs>
+        <w:ind w:left="4320" w:hanging="360"/>
+      </w:pPr>
+      <w:rPr>
+        <w:rFonts w:ascii="Wingdings" w:hAnsi="Wingdings" w:hint="default"/>
+        <w:sz w:val="20"/>
+      </w:rPr>
+    </w:lvl>
+    <w:lvl w:ilvl="6" w:tentative="1">
+      <w:start w:val="1"/>
+      <w:numFmt w:val="bullet"/>
+      <w:lvlText w:val=""/>
+      <w:lvlJc w:val="left"/>
+      <w:pPr>
+        <w:tabs>
+          <w:tab w:val="num" w:pos="5040"/>
+        </w:tabs>
+        <w:ind w:left="5040" w:hanging="360"/>
+      </w:pPr>
+      <w:rPr>
+        <w:rFonts w:ascii="Wingdings" w:hAnsi="Wingdings" w:hint="default"/>
+        <w:sz w:val="20"/>
+      </w:rPr>
+    </w:lvl>
+    <w:lvl w:ilvl="7" w:tentative="1">
+      <w:start w:val="1"/>
+      <w:numFmt w:val="bullet"/>
+      <w:lvlText w:val=""/>
+      <w:lvlJc w:val="left"/>
+      <w:pPr>
+        <w:tabs>
+          <w:tab w:val="num" w:pos="5760"/>
+        </w:tabs>
+        <w:ind w:left="5760" w:hanging="360"/>
+      </w:pPr>
+      <w:rPr>
+        <w:rFonts w:ascii="Wingdings" w:hAnsi="Wingdings" w:hint="default"/>
+        <w:sz w:val="20"/>
+      </w:rPr>
+    </w:lvl>
+    <w:lvl w:ilvl="8" w:tentative="1">
+      <w:start w:val="1"/>
+      <w:numFmt w:val="bullet"/>
+      <w:lvlText w:val=""/>
+      <w:lvlJc w:val="left"/>
+      <w:pPr>
+        <w:tabs>
+          <w:tab w:val="num" w:pos="6480"/>
+        </w:tabs>
+        <w:ind w:left="6480" w:hanging="360"/>
+      </w:pPr>
+      <w:rPr>
+        <w:rFonts w:ascii="Wingdings" w:hAnsi="Wingdings" w:hint="default"/>
+        <w:sz w:val="20"/>
+      </w:rPr>
+    </w:lvl>
+  </w:abstractNum>
+  <w:abstractNum w:abstractNumId="4" w15:restartNumberingAfterBreak="0">
+    <w:nsid w:val="56DB5E28"/>
+    <w:multiLevelType w:val="multilevel"/>
+    <w:tmpl w:val="B99ABD7E"/>
+    <w:lvl w:ilvl="0">
+      <w:start w:val="1"/>
+      <w:numFmt w:val="bullet"/>
+      <w:lvlText w:val=""/>
+      <w:lvlJc w:val="left"/>
+      <w:pPr>
+        <w:tabs>
+          <w:tab w:val="num" w:pos="720"/>
+        </w:tabs>
+        <w:ind w:left="720" w:hanging="360"/>
+      </w:pPr>
+      <w:rPr>
+        <w:rFonts w:ascii="Symbol" w:hAnsi="Symbol" w:hint="default"/>
+        <w:sz w:val="20"/>
+      </w:rPr>
+    </w:lvl>
+    <w:lvl w:ilvl="1" w:tentative="1">
+      <w:start w:val="1"/>
+      <w:numFmt w:val="bullet"/>
+      <w:lvlText w:val="o"/>
+      <w:lvlJc w:val="left"/>
+      <w:pPr>
+        <w:tabs>
+          <w:tab w:val="num" w:pos="1440"/>
+        </w:tabs>
+        <w:ind w:left="1440" w:hanging="360"/>
+      </w:pPr>
+      <w:rPr>
+        <w:rFonts w:ascii="Courier New" w:hAnsi="Courier New" w:hint="default"/>
+        <w:sz w:val="20"/>
+      </w:rPr>
+    </w:lvl>
+    <w:lvl w:ilvl="2" w:tentative="1">
+      <w:start w:val="1"/>
+      <w:numFmt w:val="bullet"/>
+      <w:lvlText w:val=""/>
+      <w:lvlJc w:val="left"/>
+      <w:pPr>
+        <w:tabs>
+          <w:tab w:val="num" w:pos="2160"/>
+        </w:tabs>
+        <w:ind w:left="2160" w:hanging="360"/>
+      </w:pPr>
+      <w:rPr>
+        <w:rFonts w:ascii="Wingdings" w:hAnsi="Wingdings" w:hint="default"/>
+        <w:sz w:val="20"/>
+      </w:rPr>
+    </w:lvl>
+    <w:lvl w:ilvl="3" w:tentative="1">
+      <w:start w:val="1"/>
+      <w:numFmt w:val="bullet"/>
+      <w:lvlText w:val=""/>
+      <w:lvlJc w:val="left"/>
+      <w:pPr>
+        <w:tabs>
+          <w:tab w:val="num" w:pos="2880"/>
+        </w:tabs>
+        <w:ind w:left="2880" w:hanging="360"/>
+      </w:pPr>
+      <w:rPr>
+        <w:rFonts w:ascii="Wingdings" w:hAnsi="Wingdings" w:hint="default"/>
+        <w:sz w:val="20"/>
+      </w:rPr>
+    </w:lvl>
+    <w:lvl w:ilvl="4" w:tentative="1">
+      <w:start w:val="1"/>
+      <w:numFmt w:val="bullet"/>
+      <w:lvlText w:val=""/>
+      <w:lvlJc w:val="left"/>
+      <w:pPr>
+        <w:tabs>
+          <w:tab w:val="num" w:pos="3600"/>
+        </w:tabs>
+        <w:ind w:left="3600" w:hanging="360"/>
+      </w:pPr>
+      <w:rPr>
+        <w:rFonts w:ascii="Wingdings" w:hAnsi="Wingdings" w:hint="default"/>
+        <w:sz w:val="20"/>
+      </w:rPr>
+    </w:lvl>
+    <w:lvl w:ilvl="5" w:tentative="1">
+      <w:start w:val="1"/>
+      <w:numFmt w:val="bullet"/>
+      <w:lvlText w:val=""/>
+      <w:lvlJc w:val="left"/>
+      <w:pPr>
+        <w:tabs>
+          <w:tab w:val="num" w:pos="4320"/>
+        </w:tabs>
+        <w:ind w:left="4320" w:hanging="360"/>
+      </w:pPr>
+      <w:rPr>
+        <w:rFonts w:ascii="Wingdings" w:hAnsi="Wingdings" w:hint="default"/>
+        <w:sz w:val="20"/>
+      </w:rPr>
+    </w:lvl>
+    <w:lvl w:ilvl="6" w:tentative="1">
+      <w:start w:val="1"/>
+      <w:numFmt w:val="bullet"/>
+      <w:lvlText w:val=""/>
+      <w:lvlJc w:val="left"/>
+      <w:pPr>
+        <w:tabs>
+          <w:tab w:val="num" w:pos="5040"/>
+        </w:tabs>
+        <w:ind w:left="5040" w:hanging="360"/>
+      </w:pPr>
+      <w:rPr>
+        <w:rFonts w:ascii="Wingdings" w:hAnsi="Wingdings" w:hint="default"/>
+        <w:sz w:val="20"/>
+      </w:rPr>
+    </w:lvl>
+    <w:lvl w:ilvl="7" w:tentative="1">
+      <w:start w:val="1"/>
+      <w:numFmt w:val="bullet"/>
+      <w:lvlText w:val=""/>
+      <w:lvlJc w:val="left"/>
+      <w:pPr>
+        <w:tabs>
+          <w:tab w:val="num" w:pos="5760"/>
+        </w:tabs>
+        <w:ind w:left="5760" w:hanging="360"/>
+      </w:pPr>
+      <w:rPr>
+        <w:rFonts w:ascii="Wingdings" w:hAnsi="Wingdings" w:hint="default"/>
+        <w:sz w:val="20"/>
+      </w:rPr>
+    </w:lvl>
+    <w:lvl w:ilvl="8" w:tentative="1">
+      <w:start w:val="1"/>
+      <w:numFmt w:val="bullet"/>
+      <w:lvlText w:val=""/>
+      <w:lvlJc w:val="left"/>
+      <w:pPr>
+        <w:tabs>
+          <w:tab w:val="num" w:pos="6480"/>
+        </w:tabs>
+        <w:ind w:left="6480" w:hanging="360"/>
+      </w:pPr>
+      <w:rPr>
+        <w:rFonts w:ascii="Wingdings" w:hAnsi="Wingdings" w:hint="default"/>
+        <w:sz w:val="20"/>
+      </w:rPr>
+    </w:lvl>
+  </w:abstractNum>
+  <w:num w:numId="1" w16cid:durableId="1444423520">
+    <w:abstractNumId w:val="2"/>
+  </w:num>
+  <w:num w:numId="2" w16cid:durableId="68381053">
+    <w:abstractNumId w:val="3"/>
+  </w:num>
+  <w:num w:numId="3" w16cid:durableId="16272607">
+    <w:abstractNumId w:val="0"/>
+  </w:num>
+  <w:num w:numId="4" w16cid:durableId="202906126">
+    <w:abstractNumId w:val="4"/>
+  </w:num>
+  <w:num w:numId="5" w16cid:durableId="1830826372">
+    <w:abstractNumId w:val="1"/>
+  </w:num>
+</w:numbering>
 </file>
 
 <file path=word/styles.xml><?xml version="1.0" encoding="utf-8"?>
@@ -664,7 +2319,6 @@
   <w:style w:type="character" w:default="1" w:styleId="a0">
     <w:name w:val="Default Paragraph Font"/>
     <w:uiPriority w:val="1"/>
-    <w:semiHidden/>
     <w:unhideWhenUsed/>
   </w:style>
   <w:style w:type="table" w:default="1" w:styleId="a1">
@@ -1002,6 +2656,30 @@
     <w:rPr>
       <w:color w:val="605E5C"/>
       <w:shd w:val="clear" w:color="auto" w:fill="E1DFDD"/>
+    </w:rPr>
+  </w:style>
+  <w:style w:type="character" w:styleId="af0">
+    <w:name w:val="FollowedHyperlink"/>
+    <w:basedOn w:val="a0"/>
+    <w:uiPriority w:val="99"/>
+    <w:semiHidden/>
+    <w:unhideWhenUsed/>
+    <w:rsid w:val="00EB3F42"/>
+    <w:rPr>
+      <w:color w:val="96607D" w:themeColor="followedHyperlink"/>
+      <w:u w:val="single"/>
+    </w:rPr>
+  </w:style>
+  <w:style w:type="paragraph" w:styleId="af1">
+    <w:name w:val="Normal (Web)"/>
+    <w:basedOn w:val="a"/>
+    <w:uiPriority w:val="99"/>
+    <w:semiHidden/>
+    <w:unhideWhenUsed/>
+    <w:rsid w:val="00A700F3"/>
+    <w:rPr>
+      <w:rFonts w:ascii="Times New Roman" w:hAnsi="Times New Roman" w:cs="Times New Roman"/>
+      <w:sz w:val="24"/>
     </w:rPr>
   </w:style>
 </w:styles>

</xml_diff>